<commit_message>
Embed architecture and graphs into final DOCX; add doc asset generators; apply docs cleanup
</commit_message>
<xml_diff>
--- a/docs/FINAL_SUBMISSION_DOCUMENT.docx
+++ b/docs/FINAL_SUBMISSION_DOCUMENT.docx
@@ -811,6 +811,42 @@
       </w:pPr>
       <w:r>
         <w:t>6.1 High-Level Architecture Diagram</w:t>
+      </w:r>
+    </w:p>
+    <w:p>
+      <w:r>
+        <w:drawing>
+          <wp:inline xmlns:a="http://schemas.openxmlformats.org/drawingml/2006/main" xmlns:pic="http://schemas.openxmlformats.org/drawingml/2006/picture">
+            <wp:extent cx="6350000" cy="3175000"/>
+            <wp:docPr id="1" name="Picture 1"/>
+            <wp:cNvGraphicFramePr>
+              <a:graphicFrameLocks noChangeAspect="1"/>
+            </wp:cNvGraphicFramePr>
+            <a:graphic>
+              <a:graphicData uri="http://schemas.openxmlformats.org/drawingml/2006/picture">
+                <pic:pic>
+                  <pic:nvPicPr>
+                    <pic:cNvPr id="0" name="architecture_diagram.png"/>
+                    <pic:cNvPicPr/>
+                  </pic:nvPicPr>
+                  <pic:blipFill>
+                    <a:blip r:embed="rId9"/>
+                    <a:stretch>
+                      <a:fillRect/>
+                    </a:stretch>
+                  </pic:blipFill>
+                  <pic:spPr>
+                    <a:xfrm>
+                      <a:off x="0" y="0"/>
+                      <a:ext cx="6350000" cy="3175000"/>
+                    </a:xfrm>
+                    <a:prstGeom prst="rect"/>
+                  </pic:spPr>
+                </pic:pic>
+              </a:graphicData>
+            </a:graphic>
+          </wp:inline>
+        </w:drawing>
       </w:r>
     </w:p>
     <w:p>
@@ -10549,6 +10585,155 @@
       </w:r>
     </w:p>
     <w:p/>
+    <w:p>
+      <w:r>
+        <w:br w:type="page"/>
+      </w:r>
+    </w:p>
+    <w:p>
+      <w:pPr>
+        <w:pStyle w:val="Heading1"/>
+      </w:pPr>
+      <w:r>
+        <w:t>Performance Graph Evidence</w:t>
+      </w:r>
+    </w:p>
+    <w:p>
+      <w:r>
+        <w:t>Figure: Baseline vs RAG performance graph</w:t>
+      </w:r>
+    </w:p>
+    <w:p>
+      <w:r>
+        <w:drawing>
+          <wp:inline xmlns:a="http://schemas.openxmlformats.org/drawingml/2006/main" xmlns:pic="http://schemas.openxmlformats.org/drawingml/2006/picture">
+            <wp:extent cx="6350000" cy="3175000"/>
+            <wp:docPr id="2" name="Picture 2"/>
+            <wp:cNvGraphicFramePr>
+              <a:graphicFrameLocks noChangeAspect="1"/>
+            </wp:cNvGraphicFramePr>
+            <a:graphic>
+              <a:graphicData uri="http://schemas.openxmlformats.org/drawingml/2006/picture">
+                <pic:pic>
+                  <pic:nvPicPr>
+                    <pic:cNvPr id="0" name="results_graph.png"/>
+                    <pic:cNvPicPr/>
+                  </pic:nvPicPr>
+                  <pic:blipFill>
+                    <a:blip r:embed="rId10"/>
+                    <a:stretch>
+                      <a:fillRect/>
+                    </a:stretch>
+                  </pic:blipFill>
+                  <pic:spPr>
+                    <a:xfrm>
+                      <a:off x="0" y="0"/>
+                      <a:ext cx="6350000" cy="3175000"/>
+                    </a:xfrm>
+                    <a:prstGeom prst="rect"/>
+                  </pic:spPr>
+                </pic:pic>
+              </a:graphicData>
+            </a:graphic>
+          </wp:inline>
+        </w:drawing>
+      </w:r>
+    </w:p>
+    <w:p>
+      <w:r>
+        <w:br w:type="page"/>
+      </w:r>
+    </w:p>
+    <w:p>
+      <w:pPr>
+        <w:pStyle w:val="Heading1"/>
+      </w:pPr>
+      <w:r>
+        <w:t>Application UI Evidence</w:t>
+      </w:r>
+    </w:p>
+    <w:p>
+      <w:r>
+        <w:t>Figure: Frontend UI</w:t>
+      </w:r>
+    </w:p>
+    <w:p>
+      <w:r>
+        <w:drawing>
+          <wp:inline xmlns:a="http://schemas.openxmlformats.org/drawingml/2006/main" xmlns:pic="http://schemas.openxmlformats.org/drawingml/2006/picture">
+            <wp:extent cx="6350000" cy="4515556"/>
+            <wp:docPr id="3" name="Picture 3"/>
+            <wp:cNvGraphicFramePr>
+              <a:graphicFrameLocks noChangeAspect="1"/>
+            </wp:cNvGraphicFramePr>
+            <a:graphic>
+              <a:graphicData uri="http://schemas.openxmlformats.org/drawingml/2006/picture">
+                <pic:pic>
+                  <pic:nvPicPr>
+                    <pic:cNvPr id="0" name="frontend_ui.png"/>
+                    <pic:cNvPicPr/>
+                  </pic:nvPicPr>
+                  <pic:blipFill>
+                    <a:blip r:embed="rId11"/>
+                    <a:stretch>
+                      <a:fillRect/>
+                    </a:stretch>
+                  </pic:blipFill>
+                  <pic:spPr>
+                    <a:xfrm>
+                      <a:off x="0" y="0"/>
+                      <a:ext cx="6350000" cy="4515556"/>
+                    </a:xfrm>
+                    <a:prstGeom prst="rect"/>
+                  </pic:spPr>
+                </pic:pic>
+              </a:graphicData>
+            </a:graphic>
+          </wp:inline>
+        </w:drawing>
+      </w:r>
+    </w:p>
+    <w:p>
+      <w:r>
+        <w:t>Figure: Backend Swagger UI</w:t>
+      </w:r>
+    </w:p>
+    <w:p>
+      <w:r>
+        <w:drawing>
+          <wp:inline xmlns:a="http://schemas.openxmlformats.org/drawingml/2006/main" xmlns:pic="http://schemas.openxmlformats.org/drawingml/2006/picture">
+            <wp:extent cx="6350000" cy="4515556"/>
+            <wp:docPr id="4" name="Picture 4"/>
+            <wp:cNvGraphicFramePr>
+              <a:graphicFrameLocks noChangeAspect="1"/>
+            </wp:cNvGraphicFramePr>
+            <a:graphic>
+              <a:graphicData uri="http://schemas.openxmlformats.org/drawingml/2006/picture">
+                <pic:pic>
+                  <pic:nvPicPr>
+                    <pic:cNvPr id="0" name="backend_api_docs.png"/>
+                    <pic:cNvPicPr/>
+                  </pic:nvPicPr>
+                  <pic:blipFill>
+                    <a:blip r:embed="rId12"/>
+                    <a:stretch>
+                      <a:fillRect/>
+                    </a:stretch>
+                  </pic:blipFill>
+                  <pic:spPr>
+                    <a:xfrm>
+                      <a:off x="0" y="0"/>
+                      <a:ext cx="6350000" cy="4515556"/>
+                    </a:xfrm>
+                    <a:prstGeom prst="rect"/>
+                  </pic:spPr>
+                </pic:pic>
+              </a:graphicData>
+            </a:graphic>
+          </wp:inline>
+        </w:drawing>
+      </w:r>
+    </w:p>
     <w:sectPr>
       <w:pgSz w:w="12240" w:h="15840"/>
       <w:pgMar w:top="1440" w:right="1800" w:bottom="1440" w:left="1800" w:header="720" w:footer="720" w:gutter="0"/>

</xml_diff>